<commit_message>
Changes August 22, 2015
Added offline functionality, finished with all requests to Firebase ,
fix account page. Added download to device storage documents, and
retrieving them when signing in offline.
</commit_message>
<xml_diff>
--- a/DaemonUbuntuListener.docx
+++ b/DaemonUbuntuListener.docx
@@ -20,23 +20,643 @@
     <w:p/>
     <w:p>
       <w:r>
-        <w:t>To start service command: Sudo service myMobileAppDaemon start</w:t>
-      </w:r>
-    </w:p>
-    <w:p>
-      <w:r>
-        <w:t>To stop service command: sudo stop myMobileAppDaemon</w:t>
-      </w:r>
-    </w:p>
-    <w:p>
-      <w:r>
-        <w:t>To check Status command: status myMobileAppDaemon</w:t>
-      </w:r>
-    </w:p>
-    <w:p>
+        <w:t xml:space="preserve">To start service command: </w:t>
+      </w:r>
+      <w:proofErr w:type="spellStart"/>
+      <w:r>
+        <w:t>Sudo</w:t>
+      </w:r>
+      <w:proofErr w:type="spellEnd"/>
+      <w:r>
+        <w:t xml:space="preserve"> service </w:t>
+      </w:r>
+      <w:proofErr w:type="spellStart"/>
+      <w:r>
+        <w:t>myMobileAppDaemon</w:t>
+      </w:r>
+      <w:proofErr w:type="spellEnd"/>
+      <w:r>
+        <w:t xml:space="preserve"> start</w:t>
+      </w:r>
+    </w:p>
+    <w:p>
+      <w:r>
+        <w:t xml:space="preserve">To stop service command: </w:t>
+      </w:r>
+      <w:proofErr w:type="spellStart"/>
+      <w:r>
+        <w:t>sudo</w:t>
+      </w:r>
+      <w:proofErr w:type="spellEnd"/>
+      <w:r>
+        <w:t xml:space="preserve"> stop </w:t>
+      </w:r>
+      <w:proofErr w:type="spellStart"/>
+      <w:r>
+        <w:t>myMobileAppDaemon</w:t>
+      </w:r>
+      <w:proofErr w:type="spellEnd"/>
+    </w:p>
+    <w:p>
+      <w:r>
+        <w:t xml:space="preserve">To check Status command: status </w:t>
+      </w:r>
+      <w:proofErr w:type="spellStart"/>
+      <w:r>
+        <w:t>myMobileAppDaemon</w:t>
+      </w:r>
+      <w:proofErr w:type="spellEnd"/>
+    </w:p>
+    <w:p/>
+    <w:p/>
+    <w:p>
+      <w:r>
+        <w:t xml:space="preserve">Commands To </w:t>
+      </w:r>
+      <w:proofErr w:type="gramStart"/>
+      <w:r>
+        <w:t>run</w:t>
+      </w:r>
+      <w:proofErr w:type="gramEnd"/>
+      <w:r>
+        <w:t xml:space="preserve"> with JSDOCS:</w:t>
+      </w:r>
+    </w:p>
+    <w:p/>
+    <w:p/>
+    <w:p>
+      <w:pPr>
+        <w:rPr>
+          <w:b/>
+        </w:rPr>
+      </w:pPr>
       <w:bookmarkStart w:id="0" w:name="_GoBack"/>
-      <w:bookmarkEnd w:id="0"/>
-    </w:p>
+      <w:r>
+        <w:rPr>
+          <w:b/>
+        </w:rPr>
+        <w:t xml:space="preserve">For </w:t>
+      </w:r>
+      <w:proofErr w:type="spellStart"/>
+      <w:r>
+        <w:rPr>
+          <w:b/>
+        </w:rPr>
+        <w:t>AngularJS</w:t>
+      </w:r>
+      <w:proofErr w:type="spellEnd"/>
+      <w:r>
+        <w:rPr>
+          <w:b/>
+        </w:rPr>
+        <w:t>:</w:t>
+      </w:r>
+    </w:p>
+    <w:bookmarkEnd w:id="0"/>
+    <w:p/>
+    <w:p>
+      <w:pPr>
+        <w:rPr>
+          <w:rFonts w:ascii="Menlo Regular" w:hAnsi="Menlo Regular" w:cs="Menlo Regular"/>
+          <w:color w:val="000000"/>
+          <w:sz w:val="22"/>
+          <w:szCs w:val="22"/>
+          <w:lang w:val="en-US"/>
+        </w:rPr>
+      </w:pPr>
+      <w:r>
+        <w:tab/>
+      </w:r>
+      <w:proofErr w:type="spellStart"/>
+      <w:proofErr w:type="gramStart"/>
+      <w:r>
+        <w:rPr>
+          <w:rFonts w:ascii="Menlo Regular" w:hAnsi="Menlo Regular" w:cs="Menlo Regular"/>
+          <w:color w:val="000000"/>
+          <w:sz w:val="22"/>
+          <w:szCs w:val="22"/>
+          <w:lang w:val="en-US"/>
+        </w:rPr>
+        <w:t>jsdoc</w:t>
+      </w:r>
+      <w:proofErr w:type="spellEnd"/>
+      <w:proofErr w:type="gramEnd"/>
+      <w:r>
+        <w:rPr>
+          <w:rFonts w:ascii="Menlo Regular" w:hAnsi="Menlo Regular" w:cs="Menlo Regular"/>
+          <w:color w:val="000000"/>
+          <w:sz w:val="22"/>
+          <w:szCs w:val="22"/>
+          <w:lang w:val="en-US"/>
+        </w:rPr>
+        <w:t xml:space="preserve"> -c </w:t>
+      </w:r>
+      <w:proofErr w:type="spellStart"/>
+      <w:r>
+        <w:rPr>
+          <w:rFonts w:ascii="Menlo Regular" w:hAnsi="Menlo Regular" w:cs="Menlo Regular"/>
+          <w:color w:val="000000"/>
+          <w:sz w:val="22"/>
+          <w:szCs w:val="22"/>
+          <w:lang w:val="en-US"/>
+        </w:rPr>
+        <w:t>node_modules</w:t>
+      </w:r>
+      <w:proofErr w:type="spellEnd"/>
+      <w:r>
+        <w:rPr>
+          <w:rFonts w:ascii="Menlo Regular" w:hAnsi="Menlo Regular" w:cs="Menlo Regular"/>
+          <w:color w:val="000000"/>
+          <w:sz w:val="22"/>
+          <w:szCs w:val="22"/>
+          <w:lang w:val="en-US"/>
+        </w:rPr>
+        <w:t>/angular-</w:t>
+      </w:r>
+      <w:proofErr w:type="spellStart"/>
+      <w:r>
+        <w:rPr>
+          <w:rFonts w:ascii="Menlo Regular" w:hAnsi="Menlo Regular" w:cs="Menlo Regular"/>
+          <w:color w:val="000000"/>
+          <w:sz w:val="22"/>
+          <w:szCs w:val="22"/>
+          <w:lang w:val="en-US"/>
+        </w:rPr>
+        <w:t>jsdoc</w:t>
+      </w:r>
+      <w:proofErr w:type="spellEnd"/>
+      <w:r>
+        <w:rPr>
+          <w:rFonts w:ascii="Menlo Regular" w:hAnsi="Menlo Regular" w:cs="Menlo Regular"/>
+          <w:color w:val="000000"/>
+          <w:sz w:val="22"/>
+          <w:szCs w:val="22"/>
+          <w:lang w:val="en-US"/>
+        </w:rPr>
+        <w:t>/</w:t>
+      </w:r>
+      <w:proofErr w:type="spellStart"/>
+      <w:r>
+        <w:rPr>
+          <w:rFonts w:ascii="Menlo Regular" w:hAnsi="Menlo Regular" w:cs="Menlo Regular"/>
+          <w:color w:val="000000"/>
+          <w:sz w:val="22"/>
+          <w:szCs w:val="22"/>
+          <w:lang w:val="en-US"/>
+        </w:rPr>
+        <w:t>conf.json</w:t>
+      </w:r>
+      <w:proofErr w:type="spellEnd"/>
+      <w:r>
+        <w:rPr>
+          <w:rFonts w:ascii="Menlo Regular" w:hAnsi="Menlo Regular" w:cs="Menlo Regular"/>
+          <w:color w:val="000000"/>
+          <w:sz w:val="22"/>
+          <w:szCs w:val="22"/>
+          <w:lang w:val="en-US"/>
+        </w:rPr>
+        <w:t xml:space="preserve"> -t </w:t>
+      </w:r>
+      <w:proofErr w:type="spellStart"/>
+      <w:r>
+        <w:rPr>
+          <w:rFonts w:ascii="Menlo Regular" w:hAnsi="Menlo Regular" w:cs="Menlo Regular"/>
+          <w:color w:val="000000"/>
+          <w:sz w:val="22"/>
+          <w:szCs w:val="22"/>
+          <w:lang w:val="en-US"/>
+        </w:rPr>
+        <w:t>node_modules</w:t>
+      </w:r>
+      <w:proofErr w:type="spellEnd"/>
+      <w:r>
+        <w:rPr>
+          <w:rFonts w:ascii="Menlo Regular" w:hAnsi="Menlo Regular" w:cs="Menlo Regular"/>
+          <w:color w:val="000000"/>
+          <w:sz w:val="22"/>
+          <w:szCs w:val="22"/>
+          <w:lang w:val="en-US"/>
+        </w:rPr>
+        <w:t>/angular-</w:t>
+      </w:r>
+      <w:proofErr w:type="spellStart"/>
+      <w:r>
+        <w:rPr>
+          <w:rFonts w:ascii="Menlo Regular" w:hAnsi="Menlo Regular" w:cs="Menlo Regular"/>
+          <w:color w:val="000000"/>
+          <w:sz w:val="22"/>
+          <w:szCs w:val="22"/>
+          <w:lang w:val="en-US"/>
+        </w:rPr>
+        <w:t>jsdoc</w:t>
+      </w:r>
+      <w:proofErr w:type="spellEnd"/>
+      <w:r>
+        <w:rPr>
+          <w:rFonts w:ascii="Menlo Regular" w:hAnsi="Menlo Regular" w:cs="Menlo Regular"/>
+          <w:color w:val="000000"/>
+          <w:sz w:val="22"/>
+          <w:szCs w:val="22"/>
+          <w:lang w:val="en-US"/>
+        </w:rPr>
+        <w:t>/template -r ./out</w:t>
+      </w:r>
+    </w:p>
+    <w:p>
+      <w:pPr>
+        <w:rPr>
+          <w:rFonts w:ascii="Menlo Regular" w:hAnsi="Menlo Regular" w:cs="Menlo Regular"/>
+          <w:color w:val="000000"/>
+          <w:sz w:val="22"/>
+          <w:szCs w:val="22"/>
+          <w:lang w:val="en-US"/>
+        </w:rPr>
+      </w:pPr>
+      <w:r>
+        <w:rPr>
+          <w:rFonts w:ascii="Menlo Regular" w:hAnsi="Menlo Regular" w:cs="Menlo Regular"/>
+          <w:color w:val="000000"/>
+          <w:sz w:val="22"/>
+          <w:szCs w:val="22"/>
+          <w:lang w:val="en-US"/>
+        </w:rPr>
+        <w:tab/>
+      </w:r>
+    </w:p>
+    <w:p>
+      <w:pPr>
+        <w:rPr>
+          <w:rFonts w:ascii="Menlo Regular" w:hAnsi="Menlo Regular" w:cs="Menlo Regular"/>
+          <w:color w:val="000000"/>
+          <w:sz w:val="22"/>
+          <w:szCs w:val="22"/>
+          <w:lang w:val="en-US"/>
+        </w:rPr>
+      </w:pPr>
+    </w:p>
+    <w:p>
+      <w:pPr>
+        <w:rPr>
+          <w:rFonts w:ascii="Menlo Regular" w:hAnsi="Menlo Regular" w:cs="Menlo Regular"/>
+          <w:color w:val="000000"/>
+          <w:sz w:val="22"/>
+          <w:szCs w:val="22"/>
+          <w:lang w:val="en-US"/>
+        </w:rPr>
+      </w:pPr>
+    </w:p>
+    <w:p>
+      <w:pPr>
+        <w:rPr>
+          <w:rFonts w:ascii="Menlo Regular" w:hAnsi="Menlo Regular" w:cs="Menlo Regular"/>
+          <w:b/>
+          <w:color w:val="000000"/>
+          <w:sz w:val="22"/>
+          <w:szCs w:val="22"/>
+          <w:lang w:val="en-US"/>
+        </w:rPr>
+      </w:pPr>
+      <w:r>
+        <w:rPr>
+          <w:rFonts w:ascii="Menlo Regular" w:hAnsi="Menlo Regular" w:cs="Menlo Regular"/>
+          <w:b/>
+          <w:color w:val="000000"/>
+          <w:sz w:val="22"/>
+          <w:szCs w:val="22"/>
+          <w:lang w:val="en-US"/>
+        </w:rPr>
+        <w:t xml:space="preserve">For </w:t>
+      </w:r>
+      <w:proofErr w:type="spellStart"/>
+      <w:r>
+        <w:rPr>
+          <w:rFonts w:ascii="Menlo Regular" w:hAnsi="Menlo Regular" w:cs="Menlo Regular"/>
+          <w:b/>
+          <w:color w:val="000000"/>
+          <w:sz w:val="22"/>
+          <w:szCs w:val="22"/>
+          <w:lang w:val="en-US"/>
+        </w:rPr>
+        <w:t>boostrap</w:t>
+      </w:r>
+      <w:proofErr w:type="spellEnd"/>
+      <w:r>
+        <w:rPr>
+          <w:rFonts w:ascii="Menlo Regular" w:hAnsi="Menlo Regular" w:cs="Menlo Regular"/>
+          <w:b/>
+          <w:color w:val="000000"/>
+          <w:sz w:val="22"/>
+          <w:szCs w:val="22"/>
+          <w:lang w:val="en-US"/>
+        </w:rPr>
+        <w:t>:</w:t>
+      </w:r>
+    </w:p>
+    <w:p>
+      <w:pPr>
+        <w:rPr>
+          <w:rFonts w:ascii="Menlo Regular" w:hAnsi="Menlo Regular" w:cs="Menlo Regular"/>
+          <w:color w:val="000000"/>
+          <w:sz w:val="22"/>
+          <w:szCs w:val="22"/>
+          <w:lang w:val="en-US"/>
+        </w:rPr>
+      </w:pPr>
+    </w:p>
+    <w:p>
+      <w:pPr>
+        <w:rPr>
+          <w:rFonts w:ascii="Menlo Regular" w:hAnsi="Menlo Regular" w:cs="Menlo Regular"/>
+          <w:color w:val="000000"/>
+          <w:sz w:val="22"/>
+          <w:szCs w:val="22"/>
+          <w:lang w:val="en-US"/>
+        </w:rPr>
+      </w:pPr>
+      <w:proofErr w:type="spellStart"/>
+      <w:proofErr w:type="gramStart"/>
+      <w:r>
+        <w:rPr>
+          <w:rFonts w:ascii="Menlo Regular" w:hAnsi="Menlo Regular" w:cs="Menlo Regular"/>
+          <w:color w:val="000000"/>
+          <w:sz w:val="22"/>
+          <w:szCs w:val="22"/>
+          <w:lang w:val="en-US"/>
+        </w:rPr>
+        <w:t>jsdoc</w:t>
+      </w:r>
+      <w:proofErr w:type="spellEnd"/>
+      <w:proofErr w:type="gramEnd"/>
+      <w:r>
+        <w:rPr>
+          <w:rFonts w:ascii="Menlo Regular" w:hAnsi="Menlo Regular" w:cs="Menlo Regular"/>
+          <w:color w:val="000000"/>
+          <w:sz w:val="22"/>
+          <w:szCs w:val="22"/>
+          <w:lang w:val="en-US"/>
+        </w:rPr>
+        <w:t xml:space="preserve"> ./</w:t>
+      </w:r>
+      <w:proofErr w:type="spellStart"/>
+      <w:r>
+        <w:rPr>
+          <w:rFonts w:ascii="Menlo Regular" w:hAnsi="Menlo Regular" w:cs="Menlo Regular"/>
+          <w:color w:val="000000"/>
+          <w:sz w:val="22"/>
+          <w:szCs w:val="22"/>
+          <w:lang w:val="en-US"/>
+        </w:rPr>
+        <w:t>js</w:t>
+      </w:r>
+      <w:proofErr w:type="spellEnd"/>
+      <w:r>
+        <w:rPr>
+          <w:rFonts w:ascii="Menlo Regular" w:hAnsi="Menlo Regular" w:cs="Menlo Regular"/>
+          <w:color w:val="000000"/>
+          <w:sz w:val="22"/>
+          <w:szCs w:val="22"/>
+          <w:lang w:val="en-US"/>
+        </w:rPr>
+        <w:t>/myWebsite.js -t ./</w:t>
+      </w:r>
+      <w:proofErr w:type="spellStart"/>
+      <w:r>
+        <w:rPr>
+          <w:rFonts w:ascii="Menlo Regular" w:hAnsi="Menlo Regular" w:cs="Menlo Regular"/>
+          <w:color w:val="000000"/>
+          <w:sz w:val="22"/>
+          <w:szCs w:val="22"/>
+          <w:lang w:val="en-US"/>
+        </w:rPr>
+        <w:t>node_modules</w:t>
+      </w:r>
+      <w:proofErr w:type="spellEnd"/>
+      <w:r>
+        <w:rPr>
+          <w:rFonts w:ascii="Menlo Regular" w:hAnsi="Menlo Regular" w:cs="Menlo Regular"/>
+          <w:color w:val="000000"/>
+          <w:sz w:val="22"/>
+          <w:szCs w:val="22"/>
+          <w:lang w:val="en-US"/>
+        </w:rPr>
+        <w:t>/ink-</w:t>
+      </w:r>
+      <w:proofErr w:type="spellStart"/>
+      <w:r>
+        <w:rPr>
+          <w:rFonts w:ascii="Menlo Regular" w:hAnsi="Menlo Regular" w:cs="Menlo Regular"/>
+          <w:color w:val="000000"/>
+          <w:sz w:val="22"/>
+          <w:szCs w:val="22"/>
+          <w:lang w:val="en-US"/>
+        </w:rPr>
+        <w:t>docstrap</w:t>
+      </w:r>
+      <w:proofErr w:type="spellEnd"/>
+      <w:r>
+        <w:rPr>
+          <w:rFonts w:ascii="Menlo Regular" w:hAnsi="Menlo Regular" w:cs="Menlo Regular"/>
+          <w:color w:val="000000"/>
+          <w:sz w:val="22"/>
+          <w:szCs w:val="22"/>
+          <w:lang w:val="en-US"/>
+        </w:rPr>
+        <w:t>/template -c ./</w:t>
+      </w:r>
+      <w:proofErr w:type="spellStart"/>
+      <w:r>
+        <w:rPr>
+          <w:rFonts w:ascii="Menlo Regular" w:hAnsi="Menlo Regular" w:cs="Menlo Regular"/>
+          <w:color w:val="000000"/>
+          <w:sz w:val="22"/>
+          <w:szCs w:val="22"/>
+          <w:lang w:val="en-US"/>
+        </w:rPr>
+        <w:t>node_modules</w:t>
+      </w:r>
+      <w:proofErr w:type="spellEnd"/>
+      <w:r>
+        <w:rPr>
+          <w:rFonts w:ascii="Menlo Regular" w:hAnsi="Menlo Regular" w:cs="Menlo Regular"/>
+          <w:color w:val="000000"/>
+          <w:sz w:val="22"/>
+          <w:szCs w:val="22"/>
+          <w:lang w:val="en-US"/>
+        </w:rPr>
+        <w:t>/</w:t>
+      </w:r>
+      <w:proofErr w:type="spellStart"/>
+      <w:r>
+        <w:rPr>
+          <w:rFonts w:ascii="Menlo Regular" w:hAnsi="Menlo Regular" w:cs="Menlo Regular"/>
+          <w:color w:val="000000"/>
+          <w:sz w:val="22"/>
+          <w:szCs w:val="22"/>
+          <w:lang w:val="en-US"/>
+        </w:rPr>
+        <w:t>jsdoc</w:t>
+      </w:r>
+      <w:proofErr w:type="spellEnd"/>
+      <w:r>
+        <w:rPr>
+          <w:rFonts w:ascii="Menlo Regular" w:hAnsi="Menlo Regular" w:cs="Menlo Regular"/>
+          <w:color w:val="000000"/>
+          <w:sz w:val="22"/>
+          <w:szCs w:val="22"/>
+          <w:lang w:val="en-US"/>
+        </w:rPr>
+        <w:t>/</w:t>
+      </w:r>
+      <w:proofErr w:type="spellStart"/>
+      <w:r>
+        <w:rPr>
+          <w:rFonts w:ascii="Menlo Regular" w:hAnsi="Menlo Regular" w:cs="Menlo Regular"/>
+          <w:color w:val="000000"/>
+          <w:sz w:val="22"/>
+          <w:szCs w:val="22"/>
+          <w:lang w:val="en-US"/>
+        </w:rPr>
+        <w:t>conf.json</w:t>
+      </w:r>
+      <w:proofErr w:type="spellEnd"/>
+    </w:p>
+    <w:p>
+      <w:pPr>
+        <w:rPr>
+          <w:rFonts w:ascii="Menlo Regular" w:hAnsi="Menlo Regular" w:cs="Menlo Regular"/>
+          <w:color w:val="000000"/>
+          <w:sz w:val="22"/>
+          <w:szCs w:val="22"/>
+          <w:lang w:val="en-US"/>
+        </w:rPr>
+      </w:pPr>
+    </w:p>
+    <w:p>
+      <w:pPr>
+        <w:rPr>
+          <w:rFonts w:ascii="Menlo Regular" w:hAnsi="Menlo Regular" w:cs="Menlo Regular"/>
+          <w:color w:val="000000"/>
+          <w:sz w:val="22"/>
+          <w:szCs w:val="22"/>
+          <w:lang w:val="en-US"/>
+        </w:rPr>
+      </w:pPr>
+    </w:p>
+    <w:p>
+      <w:pPr>
+        <w:rPr>
+          <w:rFonts w:ascii="Menlo Regular" w:hAnsi="Menlo Regular" w:cs="Menlo Regular"/>
+          <w:color w:val="000000"/>
+          <w:sz w:val="22"/>
+          <w:szCs w:val="22"/>
+          <w:lang w:val="en-US"/>
+        </w:rPr>
+      </w:pPr>
+    </w:p>
+    <w:p>
+      <w:pPr>
+        <w:rPr>
+          <w:rFonts w:ascii="Menlo Regular" w:hAnsi="Menlo Regular" w:cs="Menlo Regular"/>
+          <w:b/>
+          <w:color w:val="000000"/>
+          <w:sz w:val="22"/>
+          <w:szCs w:val="22"/>
+          <w:lang w:val="en-US"/>
+        </w:rPr>
+      </w:pPr>
+      <w:r>
+        <w:rPr>
+          <w:rFonts w:ascii="Menlo Regular" w:hAnsi="Menlo Regular" w:cs="Menlo Regular"/>
+          <w:b/>
+          <w:color w:val="000000"/>
+          <w:sz w:val="22"/>
+          <w:szCs w:val="22"/>
+          <w:lang w:val="en-US"/>
+        </w:rPr>
+        <w:t>For Default:</w:t>
+      </w:r>
+    </w:p>
+    <w:p>
+      <w:pPr>
+        <w:rPr>
+          <w:rFonts w:ascii="Menlo Regular" w:hAnsi="Menlo Regular" w:cs="Menlo Regular"/>
+          <w:color w:val="000000"/>
+          <w:sz w:val="22"/>
+          <w:szCs w:val="22"/>
+          <w:lang w:val="en-US"/>
+        </w:rPr>
+      </w:pPr>
+    </w:p>
+    <w:p>
+      <w:pPr>
+        <w:rPr>
+          <w:rFonts w:ascii="Menlo Regular" w:hAnsi="Menlo Regular" w:cs="Menlo Regular"/>
+          <w:color w:val="000000"/>
+          <w:sz w:val="22"/>
+          <w:szCs w:val="22"/>
+          <w:lang w:val="en-US"/>
+        </w:rPr>
+      </w:pPr>
+      <w:proofErr w:type="spellStart"/>
+      <w:proofErr w:type="gramStart"/>
+      <w:r>
+        <w:rPr>
+          <w:rFonts w:ascii="Menlo Regular" w:hAnsi="Menlo Regular" w:cs="Menlo Regular"/>
+          <w:color w:val="000000"/>
+          <w:sz w:val="22"/>
+          <w:szCs w:val="22"/>
+          <w:lang w:val="en-US"/>
+        </w:rPr>
+        <w:t>jsdoc</w:t>
+      </w:r>
+      <w:proofErr w:type="spellEnd"/>
+      <w:proofErr w:type="gramEnd"/>
+      <w:r>
+        <w:rPr>
+          <w:rFonts w:ascii="Menlo Regular" w:hAnsi="Menlo Regular" w:cs="Menlo Regular"/>
+          <w:color w:val="000000"/>
+          <w:sz w:val="22"/>
+          <w:szCs w:val="22"/>
+          <w:lang w:val="en-US"/>
+        </w:rPr>
+        <w:t xml:space="preserve"> ./</w:t>
+      </w:r>
+      <w:proofErr w:type="spellStart"/>
+      <w:r>
+        <w:rPr>
+          <w:rFonts w:ascii="Menlo Regular" w:hAnsi="Menlo Regular" w:cs="Menlo Regular"/>
+          <w:color w:val="000000"/>
+          <w:sz w:val="22"/>
+          <w:szCs w:val="22"/>
+          <w:lang w:val="en-US"/>
+        </w:rPr>
+        <w:t>js</w:t>
+      </w:r>
+      <w:proofErr w:type="spellEnd"/>
+      <w:r>
+        <w:rPr>
+          <w:rFonts w:ascii="Menlo Regular" w:hAnsi="Menlo Regular" w:cs="Menlo Regular"/>
+          <w:color w:val="000000"/>
+          <w:sz w:val="22"/>
+          <w:szCs w:val="22"/>
+          <w:lang w:val="en-US"/>
+        </w:rPr>
+        <w:t>/myWebsite.js</w:t>
+      </w:r>
+    </w:p>
+    <w:p>
+      <w:r>
+        <w:rPr>
+          <w:rFonts w:ascii="Menlo Regular" w:hAnsi="Menlo Regular" w:cs="Menlo Regular"/>
+          <w:color w:val="000000"/>
+          <w:sz w:val="22"/>
+          <w:szCs w:val="22"/>
+          <w:lang w:val="en-US"/>
+        </w:rPr>
+        <w:tab/>
+      </w:r>
+    </w:p>
+    <w:p/>
     <w:p/>
     <w:p/>
     <w:sectPr>

</xml_diff>